<commit_message>
router 3 config added
</commit_message>
<xml_diff>
--- a/StaticRoutingConfiguration.docx
+++ b/StaticRoutingConfiguration.docx
@@ -601,6 +601,1753 @@
       </w:r>
     </w:p>
     <w:p/>
+    <w:p/>
+    <w:p>
+      <w:r>
+        <w:t>The following is the router 3 config:</w:t>
+      </w:r>
+    </w:p>
+    <w:p/>
+    <w:p>
+      <w:pPr>
+        <w:spacing w:after="0" w:line="240" w:lineRule="auto"/>
+        <w:rPr>
+          <w:rFonts w:ascii="Times New Roman" w:eastAsia="Times New Roman" w:hAnsi="Times New Roman" w:cs="Times New Roman"/>
+          <w:sz w:val="24"/>
+          <w:szCs w:val="24"/>
+        </w:rPr>
+      </w:pPr>
+      <w:r>
+        <w:rPr>
+          <w:rFonts w:ascii="Times New Roman" w:eastAsia="Times New Roman" w:hAnsi="Times New Roman" w:cs="Times New Roman"/>
+          <w:sz w:val="24"/>
+          <w:szCs w:val="24"/>
+        </w:rPr>
+        <w:t>!</w:t>
+      </w:r>
+    </w:p>
+    <w:p>
+      <w:pPr>
+        <w:spacing w:after="0" w:line="240" w:lineRule="auto"/>
+        <w:rPr>
+          <w:rFonts w:ascii="Times New Roman" w:eastAsia="Times New Roman" w:hAnsi="Times New Roman" w:cs="Times New Roman"/>
+          <w:sz w:val="24"/>
+          <w:szCs w:val="24"/>
+        </w:rPr>
+      </w:pPr>
+      <w:r>
+        <w:rPr>
+          <w:rFonts w:ascii="Times New Roman" w:eastAsia="Times New Roman" w:hAnsi="Times New Roman" w:cs="Times New Roman"/>
+          <w:sz w:val="24"/>
+          <w:szCs w:val="24"/>
+        </w:rPr>
+        <w:t>version 15.1</w:t>
+      </w:r>
+    </w:p>
+    <w:p>
+      <w:pPr>
+        <w:spacing w:after="0" w:line="240" w:lineRule="auto"/>
+        <w:rPr>
+          <w:rFonts w:ascii="Times New Roman" w:eastAsia="Times New Roman" w:hAnsi="Times New Roman" w:cs="Times New Roman"/>
+          <w:sz w:val="24"/>
+          <w:szCs w:val="24"/>
+        </w:rPr>
+      </w:pPr>
+      <w:r>
+        <w:rPr>
+          <w:rFonts w:ascii="Times New Roman" w:eastAsia="Times New Roman" w:hAnsi="Times New Roman" w:cs="Times New Roman"/>
+          <w:sz w:val="24"/>
+          <w:szCs w:val="24"/>
+        </w:rPr>
+        <w:t>no service timestamps log datetime msec</w:t>
+      </w:r>
+    </w:p>
+    <w:p>
+      <w:pPr>
+        <w:spacing w:after="0" w:line="240" w:lineRule="auto"/>
+        <w:rPr>
+          <w:rFonts w:ascii="Times New Roman" w:eastAsia="Times New Roman" w:hAnsi="Times New Roman" w:cs="Times New Roman"/>
+          <w:sz w:val="24"/>
+          <w:szCs w:val="24"/>
+        </w:rPr>
+      </w:pPr>
+      <w:r>
+        <w:rPr>
+          <w:rFonts w:ascii="Times New Roman" w:eastAsia="Times New Roman" w:hAnsi="Times New Roman" w:cs="Times New Roman"/>
+          <w:sz w:val="24"/>
+          <w:szCs w:val="24"/>
+        </w:rPr>
+        <w:t>no service timestamps debug datetime msec</w:t>
+      </w:r>
+    </w:p>
+    <w:p>
+      <w:pPr>
+        <w:spacing w:after="0" w:line="240" w:lineRule="auto"/>
+        <w:rPr>
+          <w:rFonts w:ascii="Times New Roman" w:eastAsia="Times New Roman" w:hAnsi="Times New Roman" w:cs="Times New Roman"/>
+          <w:sz w:val="24"/>
+          <w:szCs w:val="24"/>
+        </w:rPr>
+      </w:pPr>
+      <w:r>
+        <w:rPr>
+          <w:rFonts w:ascii="Times New Roman" w:eastAsia="Times New Roman" w:hAnsi="Times New Roman" w:cs="Times New Roman"/>
+          <w:sz w:val="24"/>
+          <w:szCs w:val="24"/>
+        </w:rPr>
+        <w:t>no service password-encryption</w:t>
+      </w:r>
+    </w:p>
+    <w:p>
+      <w:pPr>
+        <w:spacing w:after="0" w:line="240" w:lineRule="auto"/>
+        <w:rPr>
+          <w:rFonts w:ascii="Times New Roman" w:eastAsia="Times New Roman" w:hAnsi="Times New Roman" w:cs="Times New Roman"/>
+          <w:sz w:val="24"/>
+          <w:szCs w:val="24"/>
+        </w:rPr>
+      </w:pPr>
+      <w:r>
+        <w:rPr>
+          <w:rFonts w:ascii="Times New Roman" w:eastAsia="Times New Roman" w:hAnsi="Times New Roman" w:cs="Times New Roman"/>
+          <w:sz w:val="24"/>
+          <w:szCs w:val="24"/>
+        </w:rPr>
+        <w:t>!</w:t>
+      </w:r>
+    </w:p>
+    <w:p>
+      <w:pPr>
+        <w:spacing w:after="0" w:line="240" w:lineRule="auto"/>
+        <w:rPr>
+          <w:rFonts w:ascii="Times New Roman" w:eastAsia="Times New Roman" w:hAnsi="Times New Roman" w:cs="Times New Roman"/>
+          <w:sz w:val="24"/>
+          <w:szCs w:val="24"/>
+        </w:rPr>
+      </w:pPr>
+      <w:r>
+        <w:rPr>
+          <w:rFonts w:ascii="Times New Roman" w:eastAsia="Times New Roman" w:hAnsi="Times New Roman" w:cs="Times New Roman"/>
+          <w:sz w:val="24"/>
+          <w:szCs w:val="24"/>
+        </w:rPr>
+        <w:t>hostname R3</w:t>
+      </w:r>
+    </w:p>
+    <w:p>
+      <w:pPr>
+        <w:spacing w:after="0" w:line="240" w:lineRule="auto"/>
+        <w:rPr>
+          <w:rFonts w:ascii="Times New Roman" w:eastAsia="Times New Roman" w:hAnsi="Times New Roman" w:cs="Times New Roman"/>
+          <w:sz w:val="24"/>
+          <w:szCs w:val="24"/>
+        </w:rPr>
+      </w:pPr>
+      <w:r>
+        <w:rPr>
+          <w:rFonts w:ascii="Times New Roman" w:eastAsia="Times New Roman" w:hAnsi="Times New Roman" w:cs="Times New Roman"/>
+          <w:sz w:val="24"/>
+          <w:szCs w:val="24"/>
+        </w:rPr>
+        <w:t>!</w:t>
+      </w:r>
+    </w:p>
+    <w:p>
+      <w:pPr>
+        <w:spacing w:after="0" w:line="240" w:lineRule="auto"/>
+        <w:rPr>
+          <w:rFonts w:ascii="Times New Roman" w:eastAsia="Times New Roman" w:hAnsi="Times New Roman" w:cs="Times New Roman"/>
+          <w:sz w:val="24"/>
+          <w:szCs w:val="24"/>
+        </w:rPr>
+      </w:pPr>
+      <w:r>
+        <w:rPr>
+          <w:rFonts w:ascii="Times New Roman" w:eastAsia="Times New Roman" w:hAnsi="Times New Roman" w:cs="Times New Roman"/>
+          <w:sz w:val="24"/>
+          <w:szCs w:val="24"/>
+        </w:rPr>
+        <w:t>!</w:t>
+      </w:r>
+    </w:p>
+    <w:p>
+      <w:pPr>
+        <w:spacing w:after="0" w:line="240" w:lineRule="auto"/>
+        <w:rPr>
+          <w:rFonts w:ascii="Times New Roman" w:eastAsia="Times New Roman" w:hAnsi="Times New Roman" w:cs="Times New Roman"/>
+          <w:sz w:val="24"/>
+          <w:szCs w:val="24"/>
+        </w:rPr>
+      </w:pPr>
+      <w:r>
+        <w:rPr>
+          <w:rFonts w:ascii="Times New Roman" w:eastAsia="Times New Roman" w:hAnsi="Times New Roman" w:cs="Times New Roman"/>
+          <w:sz w:val="24"/>
+          <w:szCs w:val="24"/>
+        </w:rPr>
+        <w:t>!</w:t>
+      </w:r>
+    </w:p>
+    <w:p>
+      <w:pPr>
+        <w:spacing w:after="0" w:line="240" w:lineRule="auto"/>
+        <w:rPr>
+          <w:rFonts w:ascii="Times New Roman" w:eastAsia="Times New Roman" w:hAnsi="Times New Roman" w:cs="Times New Roman"/>
+          <w:sz w:val="24"/>
+          <w:szCs w:val="24"/>
+        </w:rPr>
+      </w:pPr>
+      <w:r>
+        <w:rPr>
+          <w:rFonts w:ascii="Times New Roman" w:eastAsia="Times New Roman" w:hAnsi="Times New Roman" w:cs="Times New Roman"/>
+          <w:sz w:val="24"/>
+          <w:szCs w:val="24"/>
+        </w:rPr>
+        <w:t>!</w:t>
+      </w:r>
+    </w:p>
+    <w:p>
+      <w:pPr>
+        <w:spacing w:after="0" w:line="240" w:lineRule="auto"/>
+        <w:rPr>
+          <w:rFonts w:ascii="Times New Roman" w:eastAsia="Times New Roman" w:hAnsi="Times New Roman" w:cs="Times New Roman"/>
+          <w:sz w:val="24"/>
+          <w:szCs w:val="24"/>
+        </w:rPr>
+      </w:pPr>
+      <w:r>
+        <w:rPr>
+          <w:rFonts w:ascii="Times New Roman" w:eastAsia="Times New Roman" w:hAnsi="Times New Roman" w:cs="Times New Roman"/>
+          <w:sz w:val="24"/>
+          <w:szCs w:val="24"/>
+        </w:rPr>
+        <w:t>!</w:t>
+      </w:r>
+    </w:p>
+    <w:p>
+      <w:pPr>
+        <w:spacing w:after="0" w:line="240" w:lineRule="auto"/>
+        <w:rPr>
+          <w:rFonts w:ascii="Times New Roman" w:eastAsia="Times New Roman" w:hAnsi="Times New Roman" w:cs="Times New Roman"/>
+          <w:sz w:val="24"/>
+          <w:szCs w:val="24"/>
+        </w:rPr>
+      </w:pPr>
+      <w:r>
+        <w:rPr>
+          <w:rFonts w:ascii="Times New Roman" w:eastAsia="Times New Roman" w:hAnsi="Times New Roman" w:cs="Times New Roman"/>
+          <w:sz w:val="24"/>
+          <w:szCs w:val="24"/>
+        </w:rPr>
+        <w:t>!</w:t>
+      </w:r>
+    </w:p>
+    <w:p>
+      <w:pPr>
+        <w:spacing w:after="0" w:line="240" w:lineRule="auto"/>
+        <w:rPr>
+          <w:rFonts w:ascii="Times New Roman" w:eastAsia="Times New Roman" w:hAnsi="Times New Roman" w:cs="Times New Roman"/>
+          <w:sz w:val="24"/>
+          <w:szCs w:val="24"/>
+        </w:rPr>
+      </w:pPr>
+      <w:r>
+        <w:rPr>
+          <w:rFonts w:ascii="Times New Roman" w:eastAsia="Times New Roman" w:hAnsi="Times New Roman" w:cs="Times New Roman"/>
+          <w:sz w:val="24"/>
+          <w:szCs w:val="24"/>
+        </w:rPr>
+        <w:t>!</w:t>
+      </w:r>
+    </w:p>
+    <w:p>
+      <w:pPr>
+        <w:spacing w:after="0" w:line="240" w:lineRule="auto"/>
+        <w:rPr>
+          <w:rFonts w:ascii="Times New Roman" w:eastAsia="Times New Roman" w:hAnsi="Times New Roman" w:cs="Times New Roman"/>
+          <w:sz w:val="24"/>
+          <w:szCs w:val="24"/>
+        </w:rPr>
+      </w:pPr>
+      <w:r>
+        <w:rPr>
+          <w:rFonts w:ascii="Times New Roman" w:eastAsia="Times New Roman" w:hAnsi="Times New Roman" w:cs="Times New Roman"/>
+          <w:sz w:val="24"/>
+          <w:szCs w:val="24"/>
+        </w:rPr>
+        <w:t>!</w:t>
+      </w:r>
+    </w:p>
+    <w:p>
+      <w:pPr>
+        <w:spacing w:after="0" w:line="240" w:lineRule="auto"/>
+        <w:rPr>
+          <w:rFonts w:ascii="Times New Roman" w:eastAsia="Times New Roman" w:hAnsi="Times New Roman" w:cs="Times New Roman"/>
+          <w:sz w:val="24"/>
+          <w:szCs w:val="24"/>
+        </w:rPr>
+      </w:pPr>
+      <w:proofErr w:type="spellStart"/>
+      <w:r>
+        <w:rPr>
+          <w:rFonts w:ascii="Times New Roman" w:eastAsia="Times New Roman" w:hAnsi="Times New Roman" w:cs="Times New Roman"/>
+          <w:sz w:val="24"/>
+          <w:szCs w:val="24"/>
+        </w:rPr>
+        <w:lastRenderedPageBreak/>
+        <w:t>ip</w:t>
+      </w:r>
+      <w:proofErr w:type="spellEnd"/>
+      <w:r>
+        <w:rPr>
+          <w:rFonts w:ascii="Times New Roman" w:eastAsia="Times New Roman" w:hAnsi="Times New Roman" w:cs="Times New Roman"/>
+          <w:sz w:val="24"/>
+          <w:szCs w:val="24"/>
+        </w:rPr>
+        <w:t xml:space="preserve"> </w:t>
+      </w:r>
+      <w:proofErr w:type="spellStart"/>
+      <w:r>
+        <w:rPr>
+          <w:rFonts w:ascii="Times New Roman" w:eastAsia="Times New Roman" w:hAnsi="Times New Roman" w:cs="Times New Roman"/>
+          <w:sz w:val="24"/>
+          <w:szCs w:val="24"/>
+        </w:rPr>
+        <w:t>cef</w:t>
+      </w:r>
+      <w:proofErr w:type="spellEnd"/>
+    </w:p>
+    <w:p>
+      <w:pPr>
+        <w:spacing w:after="0" w:line="240" w:lineRule="auto"/>
+        <w:rPr>
+          <w:rFonts w:ascii="Times New Roman" w:eastAsia="Times New Roman" w:hAnsi="Times New Roman" w:cs="Times New Roman"/>
+          <w:sz w:val="24"/>
+          <w:szCs w:val="24"/>
+        </w:rPr>
+      </w:pPr>
+      <w:r>
+        <w:rPr>
+          <w:rFonts w:ascii="Times New Roman" w:eastAsia="Times New Roman" w:hAnsi="Times New Roman" w:cs="Times New Roman"/>
+          <w:sz w:val="24"/>
+          <w:szCs w:val="24"/>
+        </w:rPr>
+        <w:t xml:space="preserve">no ipv6 </w:t>
+      </w:r>
+      <w:proofErr w:type="spellStart"/>
+      <w:r>
+        <w:rPr>
+          <w:rFonts w:ascii="Times New Roman" w:eastAsia="Times New Roman" w:hAnsi="Times New Roman" w:cs="Times New Roman"/>
+          <w:sz w:val="24"/>
+          <w:szCs w:val="24"/>
+        </w:rPr>
+        <w:t>cef</w:t>
+      </w:r>
+      <w:proofErr w:type="spellEnd"/>
+    </w:p>
+    <w:p>
+      <w:pPr>
+        <w:spacing w:after="0" w:line="240" w:lineRule="auto"/>
+        <w:rPr>
+          <w:rFonts w:ascii="Times New Roman" w:eastAsia="Times New Roman" w:hAnsi="Times New Roman" w:cs="Times New Roman"/>
+          <w:sz w:val="24"/>
+          <w:szCs w:val="24"/>
+        </w:rPr>
+      </w:pPr>
+      <w:r>
+        <w:rPr>
+          <w:rFonts w:ascii="Times New Roman" w:eastAsia="Times New Roman" w:hAnsi="Times New Roman" w:cs="Times New Roman"/>
+          <w:sz w:val="24"/>
+          <w:szCs w:val="24"/>
+        </w:rPr>
+        <w:t>!</w:t>
+      </w:r>
+    </w:p>
+    <w:p>
+      <w:pPr>
+        <w:spacing w:after="0" w:line="240" w:lineRule="auto"/>
+        <w:rPr>
+          <w:rFonts w:ascii="Times New Roman" w:eastAsia="Times New Roman" w:hAnsi="Times New Roman" w:cs="Times New Roman"/>
+          <w:sz w:val="24"/>
+          <w:szCs w:val="24"/>
+        </w:rPr>
+      </w:pPr>
+      <w:r>
+        <w:rPr>
+          <w:rFonts w:ascii="Times New Roman" w:eastAsia="Times New Roman" w:hAnsi="Times New Roman" w:cs="Times New Roman"/>
+          <w:sz w:val="24"/>
+          <w:szCs w:val="24"/>
+        </w:rPr>
+        <w:t>!</w:t>
+      </w:r>
+    </w:p>
+    <w:p>
+      <w:pPr>
+        <w:spacing w:after="0" w:line="240" w:lineRule="auto"/>
+        <w:rPr>
+          <w:rFonts w:ascii="Times New Roman" w:eastAsia="Times New Roman" w:hAnsi="Times New Roman" w:cs="Times New Roman"/>
+          <w:sz w:val="24"/>
+          <w:szCs w:val="24"/>
+        </w:rPr>
+      </w:pPr>
+      <w:r>
+        <w:rPr>
+          <w:rFonts w:ascii="Times New Roman" w:eastAsia="Times New Roman" w:hAnsi="Times New Roman" w:cs="Times New Roman"/>
+          <w:sz w:val="24"/>
+          <w:szCs w:val="24"/>
+        </w:rPr>
+        <w:t>!</w:t>
+      </w:r>
+    </w:p>
+    <w:p>
+      <w:pPr>
+        <w:spacing w:after="0" w:line="240" w:lineRule="auto"/>
+        <w:rPr>
+          <w:rFonts w:ascii="Times New Roman" w:eastAsia="Times New Roman" w:hAnsi="Times New Roman" w:cs="Times New Roman"/>
+          <w:sz w:val="24"/>
+          <w:szCs w:val="24"/>
+        </w:rPr>
+      </w:pPr>
+      <w:r>
+        <w:rPr>
+          <w:rFonts w:ascii="Times New Roman" w:eastAsia="Times New Roman" w:hAnsi="Times New Roman" w:cs="Times New Roman"/>
+          <w:sz w:val="24"/>
+          <w:szCs w:val="24"/>
+        </w:rPr>
+        <w:t>!</w:t>
+      </w:r>
+    </w:p>
+    <w:p>
+      <w:pPr>
+        <w:spacing w:after="0" w:line="240" w:lineRule="auto"/>
+        <w:rPr>
+          <w:rFonts w:ascii="Times New Roman" w:eastAsia="Times New Roman" w:hAnsi="Times New Roman" w:cs="Times New Roman"/>
+          <w:sz w:val="24"/>
+          <w:szCs w:val="24"/>
+        </w:rPr>
+      </w:pPr>
+      <w:r>
+        <w:rPr>
+          <w:rFonts w:ascii="Times New Roman" w:eastAsia="Times New Roman" w:hAnsi="Times New Roman" w:cs="Times New Roman"/>
+          <w:sz w:val="24"/>
+          <w:szCs w:val="24"/>
+        </w:rPr>
+        <w:t xml:space="preserve">license </w:t>
+      </w:r>
+      <w:proofErr w:type="spellStart"/>
+      <w:r>
+        <w:rPr>
+          <w:rFonts w:ascii="Times New Roman" w:eastAsia="Times New Roman" w:hAnsi="Times New Roman" w:cs="Times New Roman"/>
+          <w:sz w:val="24"/>
+          <w:szCs w:val="24"/>
+        </w:rPr>
+        <w:t>udi</w:t>
+      </w:r>
+      <w:proofErr w:type="spellEnd"/>
+      <w:r>
+        <w:rPr>
+          <w:rFonts w:ascii="Times New Roman" w:eastAsia="Times New Roman" w:hAnsi="Times New Roman" w:cs="Times New Roman"/>
+          <w:sz w:val="24"/>
+          <w:szCs w:val="24"/>
+        </w:rPr>
+        <w:t xml:space="preserve"> </w:t>
+      </w:r>
+      <w:proofErr w:type="spellStart"/>
+      <w:r>
+        <w:rPr>
+          <w:rFonts w:ascii="Times New Roman" w:eastAsia="Times New Roman" w:hAnsi="Times New Roman" w:cs="Times New Roman"/>
+          <w:sz w:val="24"/>
+          <w:szCs w:val="24"/>
+        </w:rPr>
+        <w:t>pid</w:t>
+      </w:r>
+      <w:proofErr w:type="spellEnd"/>
+      <w:r>
+        <w:rPr>
+          <w:rFonts w:ascii="Times New Roman" w:eastAsia="Times New Roman" w:hAnsi="Times New Roman" w:cs="Times New Roman"/>
+          <w:sz w:val="24"/>
+          <w:szCs w:val="24"/>
+        </w:rPr>
+        <w:t xml:space="preserve"> CISCO2911/K9 </w:t>
+      </w:r>
+      <w:proofErr w:type="spellStart"/>
+      <w:r>
+        <w:rPr>
+          <w:rFonts w:ascii="Times New Roman" w:eastAsia="Times New Roman" w:hAnsi="Times New Roman" w:cs="Times New Roman"/>
+          <w:sz w:val="24"/>
+          <w:szCs w:val="24"/>
+        </w:rPr>
+        <w:t>sn</w:t>
+      </w:r>
+      <w:proofErr w:type="spellEnd"/>
+      <w:r>
+        <w:rPr>
+          <w:rFonts w:ascii="Times New Roman" w:eastAsia="Times New Roman" w:hAnsi="Times New Roman" w:cs="Times New Roman"/>
+          <w:sz w:val="24"/>
+          <w:szCs w:val="24"/>
+        </w:rPr>
+        <w:t xml:space="preserve"> FTX1524BUD8-</w:t>
+      </w:r>
+    </w:p>
+    <w:p>
+      <w:pPr>
+        <w:spacing w:after="0" w:line="240" w:lineRule="auto"/>
+        <w:rPr>
+          <w:rFonts w:ascii="Times New Roman" w:eastAsia="Times New Roman" w:hAnsi="Times New Roman" w:cs="Times New Roman"/>
+          <w:sz w:val="24"/>
+          <w:szCs w:val="24"/>
+        </w:rPr>
+      </w:pPr>
+      <w:r>
+        <w:rPr>
+          <w:rFonts w:ascii="Times New Roman" w:eastAsia="Times New Roman" w:hAnsi="Times New Roman" w:cs="Times New Roman"/>
+          <w:sz w:val="24"/>
+          <w:szCs w:val="24"/>
+        </w:rPr>
+        <w:t>!</w:t>
+      </w:r>
+    </w:p>
+    <w:p>
+      <w:pPr>
+        <w:spacing w:after="0" w:line="240" w:lineRule="auto"/>
+        <w:rPr>
+          <w:rFonts w:ascii="Times New Roman" w:eastAsia="Times New Roman" w:hAnsi="Times New Roman" w:cs="Times New Roman"/>
+          <w:sz w:val="24"/>
+          <w:szCs w:val="24"/>
+        </w:rPr>
+      </w:pPr>
+      <w:r>
+        <w:rPr>
+          <w:rFonts w:ascii="Times New Roman" w:eastAsia="Times New Roman" w:hAnsi="Times New Roman" w:cs="Times New Roman"/>
+          <w:sz w:val="24"/>
+          <w:szCs w:val="24"/>
+        </w:rPr>
+        <w:t>!</w:t>
+      </w:r>
+    </w:p>
+    <w:p>
+      <w:pPr>
+        <w:spacing w:after="0" w:line="240" w:lineRule="auto"/>
+        <w:rPr>
+          <w:rFonts w:ascii="Times New Roman" w:eastAsia="Times New Roman" w:hAnsi="Times New Roman" w:cs="Times New Roman"/>
+          <w:sz w:val="24"/>
+          <w:szCs w:val="24"/>
+        </w:rPr>
+      </w:pPr>
+      <w:r>
+        <w:rPr>
+          <w:rFonts w:ascii="Times New Roman" w:eastAsia="Times New Roman" w:hAnsi="Times New Roman" w:cs="Times New Roman"/>
+          <w:sz w:val="24"/>
+          <w:szCs w:val="24"/>
+        </w:rPr>
+        <w:t>!</w:t>
+      </w:r>
+    </w:p>
+    <w:p>
+      <w:pPr>
+        <w:spacing w:after="0" w:line="240" w:lineRule="auto"/>
+        <w:rPr>
+          <w:rFonts w:ascii="Times New Roman" w:eastAsia="Times New Roman" w:hAnsi="Times New Roman" w:cs="Times New Roman"/>
+          <w:sz w:val="24"/>
+          <w:szCs w:val="24"/>
+        </w:rPr>
+      </w:pPr>
+      <w:r>
+        <w:rPr>
+          <w:rFonts w:ascii="Times New Roman" w:eastAsia="Times New Roman" w:hAnsi="Times New Roman" w:cs="Times New Roman"/>
+          <w:sz w:val="24"/>
+          <w:szCs w:val="24"/>
+        </w:rPr>
+        <w:t>!</w:t>
+      </w:r>
+    </w:p>
+    <w:p>
+      <w:pPr>
+        <w:spacing w:after="0" w:line="240" w:lineRule="auto"/>
+        <w:rPr>
+          <w:rFonts w:ascii="Times New Roman" w:eastAsia="Times New Roman" w:hAnsi="Times New Roman" w:cs="Times New Roman"/>
+          <w:sz w:val="24"/>
+          <w:szCs w:val="24"/>
+        </w:rPr>
+      </w:pPr>
+      <w:r>
+        <w:rPr>
+          <w:rFonts w:ascii="Times New Roman" w:eastAsia="Times New Roman" w:hAnsi="Times New Roman" w:cs="Times New Roman"/>
+          <w:sz w:val="24"/>
+          <w:szCs w:val="24"/>
+        </w:rPr>
+        <w:t>!</w:t>
+      </w:r>
+    </w:p>
+    <w:p>
+      <w:pPr>
+        <w:spacing w:after="0" w:line="240" w:lineRule="auto"/>
+        <w:rPr>
+          <w:rFonts w:ascii="Times New Roman" w:eastAsia="Times New Roman" w:hAnsi="Times New Roman" w:cs="Times New Roman"/>
+          <w:sz w:val="24"/>
+          <w:szCs w:val="24"/>
+        </w:rPr>
+      </w:pPr>
+      <w:r>
+        <w:rPr>
+          <w:rFonts w:ascii="Times New Roman" w:eastAsia="Times New Roman" w:hAnsi="Times New Roman" w:cs="Times New Roman"/>
+          <w:sz w:val="24"/>
+          <w:szCs w:val="24"/>
+        </w:rPr>
+        <w:t>!</w:t>
+      </w:r>
+    </w:p>
+    <w:p>
+      <w:pPr>
+        <w:spacing w:after="0" w:line="240" w:lineRule="auto"/>
+        <w:rPr>
+          <w:rFonts w:ascii="Times New Roman" w:eastAsia="Times New Roman" w:hAnsi="Times New Roman" w:cs="Times New Roman"/>
+          <w:sz w:val="24"/>
+          <w:szCs w:val="24"/>
+        </w:rPr>
+      </w:pPr>
+      <w:r>
+        <w:rPr>
+          <w:rFonts w:ascii="Times New Roman" w:eastAsia="Times New Roman" w:hAnsi="Times New Roman" w:cs="Times New Roman"/>
+          <w:sz w:val="24"/>
+          <w:szCs w:val="24"/>
+        </w:rPr>
+        <w:t>!</w:t>
+      </w:r>
+    </w:p>
+    <w:p>
+      <w:pPr>
+        <w:spacing w:after="0" w:line="240" w:lineRule="auto"/>
+        <w:rPr>
+          <w:rFonts w:ascii="Times New Roman" w:eastAsia="Times New Roman" w:hAnsi="Times New Roman" w:cs="Times New Roman"/>
+          <w:sz w:val="24"/>
+          <w:szCs w:val="24"/>
+        </w:rPr>
+      </w:pPr>
+      <w:r>
+        <w:rPr>
+          <w:rFonts w:ascii="Times New Roman" w:eastAsia="Times New Roman" w:hAnsi="Times New Roman" w:cs="Times New Roman"/>
+          <w:sz w:val="24"/>
+          <w:szCs w:val="24"/>
+        </w:rPr>
+        <w:t>!</w:t>
+      </w:r>
+    </w:p>
+    <w:p>
+      <w:pPr>
+        <w:spacing w:after="0" w:line="240" w:lineRule="auto"/>
+        <w:rPr>
+          <w:rFonts w:ascii="Times New Roman" w:eastAsia="Times New Roman" w:hAnsi="Times New Roman" w:cs="Times New Roman"/>
+          <w:sz w:val="24"/>
+          <w:szCs w:val="24"/>
+        </w:rPr>
+      </w:pPr>
+      <w:r>
+        <w:rPr>
+          <w:rFonts w:ascii="Times New Roman" w:eastAsia="Times New Roman" w:hAnsi="Times New Roman" w:cs="Times New Roman"/>
+          <w:sz w:val="24"/>
+          <w:szCs w:val="24"/>
+        </w:rPr>
+        <w:t>!</w:t>
+      </w:r>
+    </w:p>
+    <w:p>
+      <w:pPr>
+        <w:spacing w:after="0" w:line="240" w:lineRule="auto"/>
+        <w:rPr>
+          <w:rFonts w:ascii="Times New Roman" w:eastAsia="Times New Roman" w:hAnsi="Times New Roman" w:cs="Times New Roman"/>
+          <w:sz w:val="24"/>
+          <w:szCs w:val="24"/>
+        </w:rPr>
+      </w:pPr>
+      <w:r>
+        <w:rPr>
+          <w:rFonts w:ascii="Times New Roman" w:eastAsia="Times New Roman" w:hAnsi="Times New Roman" w:cs="Times New Roman"/>
+          <w:sz w:val="24"/>
+          <w:szCs w:val="24"/>
+        </w:rPr>
+        <w:t>!</w:t>
+      </w:r>
+    </w:p>
+    <w:p>
+      <w:pPr>
+        <w:spacing w:after="0" w:line="240" w:lineRule="auto"/>
+        <w:rPr>
+          <w:rFonts w:ascii="Times New Roman" w:eastAsia="Times New Roman" w:hAnsi="Times New Roman" w:cs="Times New Roman"/>
+          <w:sz w:val="24"/>
+          <w:szCs w:val="24"/>
+        </w:rPr>
+      </w:pPr>
+      <w:r>
+        <w:rPr>
+          <w:rFonts w:ascii="Times New Roman" w:eastAsia="Times New Roman" w:hAnsi="Times New Roman" w:cs="Times New Roman"/>
+          <w:sz w:val="24"/>
+          <w:szCs w:val="24"/>
+        </w:rPr>
+        <w:t>!</w:t>
+      </w:r>
+    </w:p>
+    <w:p>
+      <w:pPr>
+        <w:spacing w:after="0" w:line="240" w:lineRule="auto"/>
+        <w:rPr>
+          <w:rFonts w:ascii="Times New Roman" w:eastAsia="Times New Roman" w:hAnsi="Times New Roman" w:cs="Times New Roman"/>
+          <w:sz w:val="24"/>
+          <w:szCs w:val="24"/>
+        </w:rPr>
+      </w:pPr>
+      <w:r>
+        <w:rPr>
+          <w:rFonts w:ascii="Times New Roman" w:eastAsia="Times New Roman" w:hAnsi="Times New Roman" w:cs="Times New Roman"/>
+          <w:sz w:val="24"/>
+          <w:szCs w:val="24"/>
+        </w:rPr>
+        <w:t xml:space="preserve">spanning-tree mode </w:t>
+      </w:r>
+      <w:proofErr w:type="spellStart"/>
+      <w:r>
+        <w:rPr>
+          <w:rFonts w:ascii="Times New Roman" w:eastAsia="Times New Roman" w:hAnsi="Times New Roman" w:cs="Times New Roman"/>
+          <w:sz w:val="24"/>
+          <w:szCs w:val="24"/>
+        </w:rPr>
+        <w:t>pvst</w:t>
+      </w:r>
+      <w:proofErr w:type="spellEnd"/>
+    </w:p>
+    <w:p>
+      <w:pPr>
+        <w:spacing w:after="0" w:line="240" w:lineRule="auto"/>
+        <w:rPr>
+          <w:rFonts w:ascii="Times New Roman" w:eastAsia="Times New Roman" w:hAnsi="Times New Roman" w:cs="Times New Roman"/>
+          <w:sz w:val="24"/>
+          <w:szCs w:val="24"/>
+        </w:rPr>
+      </w:pPr>
+      <w:r>
+        <w:rPr>
+          <w:rFonts w:ascii="Times New Roman" w:eastAsia="Times New Roman" w:hAnsi="Times New Roman" w:cs="Times New Roman"/>
+          <w:sz w:val="24"/>
+          <w:szCs w:val="24"/>
+        </w:rPr>
+        <w:t>!</w:t>
+      </w:r>
+    </w:p>
+    <w:p>
+      <w:pPr>
+        <w:spacing w:after="0" w:line="240" w:lineRule="auto"/>
+        <w:rPr>
+          <w:rFonts w:ascii="Times New Roman" w:eastAsia="Times New Roman" w:hAnsi="Times New Roman" w:cs="Times New Roman"/>
+          <w:sz w:val="24"/>
+          <w:szCs w:val="24"/>
+        </w:rPr>
+      </w:pPr>
+      <w:r>
+        <w:rPr>
+          <w:rFonts w:ascii="Times New Roman" w:eastAsia="Times New Roman" w:hAnsi="Times New Roman" w:cs="Times New Roman"/>
+          <w:sz w:val="24"/>
+          <w:szCs w:val="24"/>
+        </w:rPr>
+        <w:t>!</w:t>
+      </w:r>
+    </w:p>
+    <w:p>
+      <w:pPr>
+        <w:spacing w:after="0" w:line="240" w:lineRule="auto"/>
+        <w:rPr>
+          <w:rFonts w:ascii="Times New Roman" w:eastAsia="Times New Roman" w:hAnsi="Times New Roman" w:cs="Times New Roman"/>
+          <w:sz w:val="24"/>
+          <w:szCs w:val="24"/>
+        </w:rPr>
+      </w:pPr>
+      <w:r>
+        <w:rPr>
+          <w:rFonts w:ascii="Times New Roman" w:eastAsia="Times New Roman" w:hAnsi="Times New Roman" w:cs="Times New Roman"/>
+          <w:sz w:val="24"/>
+          <w:szCs w:val="24"/>
+        </w:rPr>
+        <w:t>!</w:t>
+      </w:r>
+    </w:p>
+    <w:p>
+      <w:pPr>
+        <w:spacing w:after="0" w:line="240" w:lineRule="auto"/>
+        <w:rPr>
+          <w:rFonts w:ascii="Times New Roman" w:eastAsia="Times New Roman" w:hAnsi="Times New Roman" w:cs="Times New Roman"/>
+          <w:sz w:val="24"/>
+          <w:szCs w:val="24"/>
+        </w:rPr>
+      </w:pPr>
+      <w:r>
+        <w:rPr>
+          <w:rFonts w:ascii="Times New Roman" w:eastAsia="Times New Roman" w:hAnsi="Times New Roman" w:cs="Times New Roman"/>
+          <w:sz w:val="24"/>
+          <w:szCs w:val="24"/>
+        </w:rPr>
+        <w:t>!</w:t>
+      </w:r>
+    </w:p>
+    <w:p>
+      <w:pPr>
+        <w:spacing w:after="0" w:line="240" w:lineRule="auto"/>
+        <w:rPr>
+          <w:rFonts w:ascii="Times New Roman" w:eastAsia="Times New Roman" w:hAnsi="Times New Roman" w:cs="Times New Roman"/>
+          <w:sz w:val="24"/>
+          <w:szCs w:val="24"/>
+        </w:rPr>
+      </w:pPr>
+      <w:r>
+        <w:rPr>
+          <w:rFonts w:ascii="Times New Roman" w:eastAsia="Times New Roman" w:hAnsi="Times New Roman" w:cs="Times New Roman"/>
+          <w:sz w:val="24"/>
+          <w:szCs w:val="24"/>
+        </w:rPr>
+        <w:t>!</w:t>
+      </w:r>
+    </w:p>
+    <w:p>
+      <w:pPr>
+        <w:spacing w:after="0" w:line="240" w:lineRule="auto"/>
+        <w:rPr>
+          <w:rFonts w:ascii="Times New Roman" w:eastAsia="Times New Roman" w:hAnsi="Times New Roman" w:cs="Times New Roman"/>
+          <w:sz w:val="24"/>
+          <w:szCs w:val="24"/>
+        </w:rPr>
+      </w:pPr>
+      <w:r>
+        <w:rPr>
+          <w:rFonts w:ascii="Times New Roman" w:eastAsia="Times New Roman" w:hAnsi="Times New Roman" w:cs="Times New Roman"/>
+          <w:sz w:val="24"/>
+          <w:szCs w:val="24"/>
+        </w:rPr>
+        <w:t>!</w:t>
+      </w:r>
+    </w:p>
+    <w:p>
+      <w:pPr>
+        <w:spacing w:after="0" w:line="240" w:lineRule="auto"/>
+        <w:rPr>
+          <w:rFonts w:ascii="Times New Roman" w:eastAsia="Times New Roman" w:hAnsi="Times New Roman" w:cs="Times New Roman"/>
+          <w:sz w:val="24"/>
+          <w:szCs w:val="24"/>
+        </w:rPr>
+      </w:pPr>
+      <w:r>
+        <w:rPr>
+          <w:rFonts w:ascii="Times New Roman" w:eastAsia="Times New Roman" w:hAnsi="Times New Roman" w:cs="Times New Roman"/>
+          <w:sz w:val="24"/>
+          <w:szCs w:val="24"/>
+        </w:rPr>
+        <w:t>interface GigabitEthernet0/0</w:t>
+      </w:r>
+    </w:p>
+    <w:p>
+      <w:pPr>
+        <w:spacing w:after="0" w:line="240" w:lineRule="auto"/>
+        <w:rPr>
+          <w:rFonts w:ascii="Times New Roman" w:eastAsia="Times New Roman" w:hAnsi="Times New Roman" w:cs="Times New Roman"/>
+          <w:sz w:val="24"/>
+          <w:szCs w:val="24"/>
+        </w:rPr>
+      </w:pPr>
+      <w:r>
+        <w:rPr>
+          <w:rFonts w:ascii="Times New Roman" w:eastAsia="Times New Roman" w:hAnsi="Times New Roman" w:cs="Times New Roman"/>
+          <w:sz w:val="24"/>
+          <w:szCs w:val="24"/>
+        </w:rPr>
+        <w:t>description ## to R2 ##</w:t>
+      </w:r>
+    </w:p>
+    <w:p>
+      <w:pPr>
+        <w:spacing w:after="0" w:line="240" w:lineRule="auto"/>
+        <w:rPr>
+          <w:rFonts w:ascii="Times New Roman" w:eastAsia="Times New Roman" w:hAnsi="Times New Roman" w:cs="Times New Roman"/>
+          <w:sz w:val="24"/>
+          <w:szCs w:val="24"/>
+        </w:rPr>
+      </w:pPr>
+      <w:proofErr w:type="spellStart"/>
+      <w:r>
+        <w:rPr>
+          <w:rFonts w:ascii="Times New Roman" w:eastAsia="Times New Roman" w:hAnsi="Times New Roman" w:cs="Times New Roman"/>
+          <w:sz w:val="24"/>
+          <w:szCs w:val="24"/>
+        </w:rPr>
+        <w:t>ip</w:t>
+      </w:r>
+      <w:proofErr w:type="spellEnd"/>
+      <w:r>
+        <w:rPr>
+          <w:rFonts w:ascii="Times New Roman" w:eastAsia="Times New Roman" w:hAnsi="Times New Roman" w:cs="Times New Roman"/>
+          <w:sz w:val="24"/>
+          <w:szCs w:val="24"/>
+        </w:rPr>
+        <w:t xml:space="preserve"> address 192.168.13.3 255.255.255.0</w:t>
+      </w:r>
+    </w:p>
+    <w:p>
+      <w:pPr>
+        <w:spacing w:after="0" w:line="240" w:lineRule="auto"/>
+        <w:rPr>
+          <w:rFonts w:ascii="Times New Roman" w:eastAsia="Times New Roman" w:hAnsi="Times New Roman" w:cs="Times New Roman"/>
+          <w:sz w:val="24"/>
+          <w:szCs w:val="24"/>
+        </w:rPr>
+      </w:pPr>
+      <w:r>
+        <w:rPr>
+          <w:rFonts w:ascii="Times New Roman" w:eastAsia="Times New Roman" w:hAnsi="Times New Roman" w:cs="Times New Roman"/>
+          <w:sz w:val="24"/>
+          <w:szCs w:val="24"/>
+        </w:rPr>
+        <w:t>duplex auto</w:t>
+      </w:r>
+    </w:p>
+    <w:p>
+      <w:pPr>
+        <w:spacing w:after="0" w:line="240" w:lineRule="auto"/>
+        <w:rPr>
+          <w:rFonts w:ascii="Times New Roman" w:eastAsia="Times New Roman" w:hAnsi="Times New Roman" w:cs="Times New Roman"/>
+          <w:sz w:val="24"/>
+          <w:szCs w:val="24"/>
+        </w:rPr>
+      </w:pPr>
+      <w:r>
+        <w:rPr>
+          <w:rFonts w:ascii="Times New Roman" w:eastAsia="Times New Roman" w:hAnsi="Times New Roman" w:cs="Times New Roman"/>
+          <w:sz w:val="24"/>
+          <w:szCs w:val="24"/>
+        </w:rPr>
+        <w:t>speed auto</w:t>
+      </w:r>
+    </w:p>
+    <w:p>
+      <w:pPr>
+        <w:spacing w:after="0" w:line="240" w:lineRule="auto"/>
+        <w:rPr>
+          <w:rFonts w:ascii="Times New Roman" w:eastAsia="Times New Roman" w:hAnsi="Times New Roman" w:cs="Times New Roman"/>
+          <w:sz w:val="24"/>
+          <w:szCs w:val="24"/>
+        </w:rPr>
+      </w:pPr>
+      <w:r>
+        <w:rPr>
+          <w:rFonts w:ascii="Times New Roman" w:eastAsia="Times New Roman" w:hAnsi="Times New Roman" w:cs="Times New Roman"/>
+          <w:sz w:val="24"/>
+          <w:szCs w:val="24"/>
+        </w:rPr>
+        <w:t>!</w:t>
+      </w:r>
+    </w:p>
+    <w:p>
+      <w:pPr>
+        <w:spacing w:after="0" w:line="240" w:lineRule="auto"/>
+        <w:rPr>
+          <w:rFonts w:ascii="Times New Roman" w:eastAsia="Times New Roman" w:hAnsi="Times New Roman" w:cs="Times New Roman"/>
+          <w:sz w:val="24"/>
+          <w:szCs w:val="24"/>
+        </w:rPr>
+      </w:pPr>
+      <w:r>
+        <w:rPr>
+          <w:rFonts w:ascii="Times New Roman" w:eastAsia="Times New Roman" w:hAnsi="Times New Roman" w:cs="Times New Roman"/>
+          <w:sz w:val="24"/>
+          <w:szCs w:val="24"/>
+        </w:rPr>
+        <w:t>interface GigabitEthernet0/1</w:t>
+      </w:r>
+    </w:p>
+    <w:p>
+      <w:pPr>
+        <w:spacing w:after="0" w:line="240" w:lineRule="auto"/>
+        <w:rPr>
+          <w:rFonts w:ascii="Times New Roman" w:eastAsia="Times New Roman" w:hAnsi="Times New Roman" w:cs="Times New Roman"/>
+          <w:sz w:val="24"/>
+          <w:szCs w:val="24"/>
+        </w:rPr>
+      </w:pPr>
+      <w:r>
+        <w:rPr>
+          <w:rFonts w:ascii="Times New Roman" w:eastAsia="Times New Roman" w:hAnsi="Times New Roman" w:cs="Times New Roman"/>
+          <w:sz w:val="24"/>
+          <w:szCs w:val="24"/>
+        </w:rPr>
+        <w:t>description ## to SW2 ##</w:t>
+      </w:r>
+    </w:p>
+    <w:p>
+      <w:pPr>
+        <w:spacing w:after="0" w:line="240" w:lineRule="auto"/>
+        <w:rPr>
+          <w:rFonts w:ascii="Times New Roman" w:eastAsia="Times New Roman" w:hAnsi="Times New Roman" w:cs="Times New Roman"/>
+          <w:sz w:val="24"/>
+          <w:szCs w:val="24"/>
+        </w:rPr>
+      </w:pPr>
+      <w:proofErr w:type="spellStart"/>
+      <w:r>
+        <w:rPr>
+          <w:rFonts w:ascii="Times New Roman" w:eastAsia="Times New Roman" w:hAnsi="Times New Roman" w:cs="Times New Roman"/>
+          <w:sz w:val="24"/>
+          <w:szCs w:val="24"/>
+        </w:rPr>
+        <w:t>ip</w:t>
+      </w:r>
+      <w:proofErr w:type="spellEnd"/>
+      <w:r>
+        <w:rPr>
+          <w:rFonts w:ascii="Times New Roman" w:eastAsia="Times New Roman" w:hAnsi="Times New Roman" w:cs="Times New Roman"/>
+          <w:sz w:val="24"/>
+          <w:szCs w:val="24"/>
+        </w:rPr>
+        <w:t xml:space="preserve"> address 192.168.3.254 255.255.255.0</w:t>
+      </w:r>
+    </w:p>
+    <w:p>
+      <w:pPr>
+        <w:spacing w:after="0" w:line="240" w:lineRule="auto"/>
+        <w:rPr>
+          <w:rFonts w:ascii="Times New Roman" w:eastAsia="Times New Roman" w:hAnsi="Times New Roman" w:cs="Times New Roman"/>
+          <w:sz w:val="24"/>
+          <w:szCs w:val="24"/>
+        </w:rPr>
+      </w:pPr>
+      <w:r>
+        <w:rPr>
+          <w:rFonts w:ascii="Times New Roman" w:eastAsia="Times New Roman" w:hAnsi="Times New Roman" w:cs="Times New Roman"/>
+          <w:sz w:val="24"/>
+          <w:szCs w:val="24"/>
+        </w:rPr>
+        <w:t>duplex auto</w:t>
+      </w:r>
+    </w:p>
+    <w:p>
+      <w:pPr>
+        <w:spacing w:after="0" w:line="240" w:lineRule="auto"/>
+        <w:rPr>
+          <w:rFonts w:ascii="Times New Roman" w:eastAsia="Times New Roman" w:hAnsi="Times New Roman" w:cs="Times New Roman"/>
+          <w:sz w:val="24"/>
+          <w:szCs w:val="24"/>
+        </w:rPr>
+      </w:pPr>
+      <w:r>
+        <w:rPr>
+          <w:rFonts w:ascii="Times New Roman" w:eastAsia="Times New Roman" w:hAnsi="Times New Roman" w:cs="Times New Roman"/>
+          <w:sz w:val="24"/>
+          <w:szCs w:val="24"/>
+        </w:rPr>
+        <w:t>speed auto</w:t>
+      </w:r>
+    </w:p>
+    <w:p>
+      <w:pPr>
+        <w:spacing w:after="0" w:line="240" w:lineRule="auto"/>
+        <w:rPr>
+          <w:rFonts w:ascii="Times New Roman" w:eastAsia="Times New Roman" w:hAnsi="Times New Roman" w:cs="Times New Roman"/>
+          <w:sz w:val="24"/>
+          <w:szCs w:val="24"/>
+        </w:rPr>
+      </w:pPr>
+      <w:r>
+        <w:rPr>
+          <w:rFonts w:ascii="Times New Roman" w:eastAsia="Times New Roman" w:hAnsi="Times New Roman" w:cs="Times New Roman"/>
+          <w:sz w:val="24"/>
+          <w:szCs w:val="24"/>
+        </w:rPr>
+        <w:t>!</w:t>
+      </w:r>
+    </w:p>
+    <w:p>
+      <w:pPr>
+        <w:spacing w:after="0" w:line="240" w:lineRule="auto"/>
+        <w:rPr>
+          <w:rFonts w:ascii="Times New Roman" w:eastAsia="Times New Roman" w:hAnsi="Times New Roman" w:cs="Times New Roman"/>
+          <w:sz w:val="24"/>
+          <w:szCs w:val="24"/>
+        </w:rPr>
+      </w:pPr>
+      <w:r>
+        <w:rPr>
+          <w:rFonts w:ascii="Times New Roman" w:eastAsia="Times New Roman" w:hAnsi="Times New Roman" w:cs="Times New Roman"/>
+          <w:sz w:val="24"/>
+          <w:szCs w:val="24"/>
+        </w:rPr>
+        <w:t>interface GigabitEthernet0/2</w:t>
+      </w:r>
+    </w:p>
+    <w:p>
+      <w:pPr>
+        <w:spacing w:after="0" w:line="240" w:lineRule="auto"/>
+        <w:rPr>
+          <w:rFonts w:ascii="Times New Roman" w:eastAsia="Times New Roman" w:hAnsi="Times New Roman" w:cs="Times New Roman"/>
+          <w:sz w:val="24"/>
+          <w:szCs w:val="24"/>
+        </w:rPr>
+      </w:pPr>
+      <w:r>
+        <w:rPr>
+          <w:rFonts w:ascii="Times New Roman" w:eastAsia="Times New Roman" w:hAnsi="Times New Roman" w:cs="Times New Roman"/>
+          <w:sz w:val="24"/>
+          <w:szCs w:val="24"/>
+        </w:rPr>
+        <w:t xml:space="preserve">no </w:t>
+      </w:r>
+      <w:proofErr w:type="spellStart"/>
+      <w:r>
+        <w:rPr>
+          <w:rFonts w:ascii="Times New Roman" w:eastAsia="Times New Roman" w:hAnsi="Times New Roman" w:cs="Times New Roman"/>
+          <w:sz w:val="24"/>
+          <w:szCs w:val="24"/>
+        </w:rPr>
+        <w:t>ip</w:t>
+      </w:r>
+      <w:proofErr w:type="spellEnd"/>
+      <w:r>
+        <w:rPr>
+          <w:rFonts w:ascii="Times New Roman" w:eastAsia="Times New Roman" w:hAnsi="Times New Roman" w:cs="Times New Roman"/>
+          <w:sz w:val="24"/>
+          <w:szCs w:val="24"/>
+        </w:rPr>
+        <w:t xml:space="preserve"> address</w:t>
+      </w:r>
+    </w:p>
+    <w:p>
+      <w:pPr>
+        <w:spacing w:after="0" w:line="240" w:lineRule="auto"/>
+        <w:rPr>
+          <w:rFonts w:ascii="Times New Roman" w:eastAsia="Times New Roman" w:hAnsi="Times New Roman" w:cs="Times New Roman"/>
+          <w:sz w:val="24"/>
+          <w:szCs w:val="24"/>
+        </w:rPr>
+      </w:pPr>
+      <w:r>
+        <w:rPr>
+          <w:rFonts w:ascii="Times New Roman" w:eastAsia="Times New Roman" w:hAnsi="Times New Roman" w:cs="Times New Roman"/>
+          <w:sz w:val="24"/>
+          <w:szCs w:val="24"/>
+        </w:rPr>
+        <w:t>duplex auto</w:t>
+      </w:r>
+    </w:p>
+    <w:p>
+      <w:pPr>
+        <w:spacing w:after="0" w:line="240" w:lineRule="auto"/>
+        <w:rPr>
+          <w:rFonts w:ascii="Times New Roman" w:eastAsia="Times New Roman" w:hAnsi="Times New Roman" w:cs="Times New Roman"/>
+          <w:sz w:val="24"/>
+          <w:szCs w:val="24"/>
+        </w:rPr>
+      </w:pPr>
+      <w:r>
+        <w:rPr>
+          <w:rFonts w:ascii="Times New Roman" w:eastAsia="Times New Roman" w:hAnsi="Times New Roman" w:cs="Times New Roman"/>
+          <w:sz w:val="24"/>
+          <w:szCs w:val="24"/>
+        </w:rPr>
+        <w:t>speed auto</w:t>
+      </w:r>
+    </w:p>
+    <w:p>
+      <w:pPr>
+        <w:spacing w:after="0" w:line="240" w:lineRule="auto"/>
+        <w:rPr>
+          <w:rFonts w:ascii="Times New Roman" w:eastAsia="Times New Roman" w:hAnsi="Times New Roman" w:cs="Times New Roman"/>
+          <w:sz w:val="24"/>
+          <w:szCs w:val="24"/>
+        </w:rPr>
+      </w:pPr>
+      <w:r>
+        <w:rPr>
+          <w:rFonts w:ascii="Times New Roman" w:eastAsia="Times New Roman" w:hAnsi="Times New Roman" w:cs="Times New Roman"/>
+          <w:sz w:val="24"/>
+          <w:szCs w:val="24"/>
+        </w:rPr>
+        <w:t>shutdown</w:t>
+      </w:r>
+    </w:p>
+    <w:p>
+      <w:pPr>
+        <w:spacing w:after="0" w:line="240" w:lineRule="auto"/>
+        <w:rPr>
+          <w:rFonts w:ascii="Times New Roman" w:eastAsia="Times New Roman" w:hAnsi="Times New Roman" w:cs="Times New Roman"/>
+          <w:sz w:val="24"/>
+          <w:szCs w:val="24"/>
+        </w:rPr>
+      </w:pPr>
+      <w:r>
+        <w:rPr>
+          <w:rFonts w:ascii="Times New Roman" w:eastAsia="Times New Roman" w:hAnsi="Times New Roman" w:cs="Times New Roman"/>
+          <w:sz w:val="24"/>
+          <w:szCs w:val="24"/>
+        </w:rPr>
+        <w:t>!</w:t>
+      </w:r>
+    </w:p>
+    <w:p>
+      <w:pPr>
+        <w:spacing w:after="0" w:line="240" w:lineRule="auto"/>
+        <w:rPr>
+          <w:rFonts w:ascii="Times New Roman" w:eastAsia="Times New Roman" w:hAnsi="Times New Roman" w:cs="Times New Roman"/>
+          <w:sz w:val="24"/>
+          <w:szCs w:val="24"/>
+        </w:rPr>
+      </w:pPr>
+      <w:r>
+        <w:rPr>
+          <w:rFonts w:ascii="Times New Roman" w:eastAsia="Times New Roman" w:hAnsi="Times New Roman" w:cs="Times New Roman"/>
+          <w:sz w:val="24"/>
+          <w:szCs w:val="24"/>
+        </w:rPr>
+        <w:t>interface Vlan1</w:t>
+      </w:r>
+    </w:p>
+    <w:p>
+      <w:pPr>
+        <w:spacing w:after="0" w:line="240" w:lineRule="auto"/>
+        <w:rPr>
+          <w:rFonts w:ascii="Times New Roman" w:eastAsia="Times New Roman" w:hAnsi="Times New Roman" w:cs="Times New Roman"/>
+          <w:sz w:val="24"/>
+          <w:szCs w:val="24"/>
+        </w:rPr>
+      </w:pPr>
+      <w:r>
+        <w:rPr>
+          <w:rFonts w:ascii="Times New Roman" w:eastAsia="Times New Roman" w:hAnsi="Times New Roman" w:cs="Times New Roman"/>
+          <w:sz w:val="24"/>
+          <w:szCs w:val="24"/>
+        </w:rPr>
+        <w:t xml:space="preserve">no </w:t>
+      </w:r>
+      <w:proofErr w:type="spellStart"/>
+      <w:r>
+        <w:rPr>
+          <w:rFonts w:ascii="Times New Roman" w:eastAsia="Times New Roman" w:hAnsi="Times New Roman" w:cs="Times New Roman"/>
+          <w:sz w:val="24"/>
+          <w:szCs w:val="24"/>
+        </w:rPr>
+        <w:t>ip</w:t>
+      </w:r>
+      <w:proofErr w:type="spellEnd"/>
+      <w:r>
+        <w:rPr>
+          <w:rFonts w:ascii="Times New Roman" w:eastAsia="Times New Roman" w:hAnsi="Times New Roman" w:cs="Times New Roman"/>
+          <w:sz w:val="24"/>
+          <w:szCs w:val="24"/>
+        </w:rPr>
+        <w:t xml:space="preserve"> address</w:t>
+      </w:r>
+    </w:p>
+    <w:p>
+      <w:pPr>
+        <w:spacing w:after="0" w:line="240" w:lineRule="auto"/>
+        <w:rPr>
+          <w:rFonts w:ascii="Times New Roman" w:eastAsia="Times New Roman" w:hAnsi="Times New Roman" w:cs="Times New Roman"/>
+          <w:sz w:val="24"/>
+          <w:szCs w:val="24"/>
+        </w:rPr>
+      </w:pPr>
+      <w:r>
+        <w:rPr>
+          <w:rFonts w:ascii="Times New Roman" w:eastAsia="Times New Roman" w:hAnsi="Times New Roman" w:cs="Times New Roman"/>
+          <w:sz w:val="24"/>
+          <w:szCs w:val="24"/>
+        </w:rPr>
+        <w:t>shutdown</w:t>
+      </w:r>
+    </w:p>
+    <w:p>
+      <w:pPr>
+        <w:spacing w:after="0" w:line="240" w:lineRule="auto"/>
+        <w:rPr>
+          <w:rFonts w:ascii="Times New Roman" w:eastAsia="Times New Roman" w:hAnsi="Times New Roman" w:cs="Times New Roman"/>
+          <w:sz w:val="24"/>
+          <w:szCs w:val="24"/>
+        </w:rPr>
+      </w:pPr>
+      <w:r>
+        <w:rPr>
+          <w:rFonts w:ascii="Times New Roman" w:eastAsia="Times New Roman" w:hAnsi="Times New Roman" w:cs="Times New Roman"/>
+          <w:sz w:val="24"/>
+          <w:szCs w:val="24"/>
+        </w:rPr>
+        <w:lastRenderedPageBreak/>
+        <w:t>!</w:t>
+      </w:r>
+    </w:p>
+    <w:p>
+      <w:pPr>
+        <w:spacing w:after="0" w:line="240" w:lineRule="auto"/>
+        <w:rPr>
+          <w:rFonts w:ascii="Times New Roman" w:eastAsia="Times New Roman" w:hAnsi="Times New Roman" w:cs="Times New Roman"/>
+          <w:sz w:val="24"/>
+          <w:szCs w:val="24"/>
+        </w:rPr>
+      </w:pPr>
+      <w:proofErr w:type="spellStart"/>
+      <w:r>
+        <w:rPr>
+          <w:rFonts w:ascii="Times New Roman" w:eastAsia="Times New Roman" w:hAnsi="Times New Roman" w:cs="Times New Roman"/>
+          <w:sz w:val="24"/>
+          <w:szCs w:val="24"/>
+        </w:rPr>
+        <w:t>ip</w:t>
+      </w:r>
+      <w:proofErr w:type="spellEnd"/>
+      <w:r>
+        <w:rPr>
+          <w:rFonts w:ascii="Times New Roman" w:eastAsia="Times New Roman" w:hAnsi="Times New Roman" w:cs="Times New Roman"/>
+          <w:sz w:val="24"/>
+          <w:szCs w:val="24"/>
+        </w:rPr>
+        <w:t xml:space="preserve"> classless</w:t>
+      </w:r>
+    </w:p>
+    <w:p>
+      <w:pPr>
+        <w:spacing w:after="0" w:line="240" w:lineRule="auto"/>
+        <w:rPr>
+          <w:rFonts w:ascii="Times New Roman" w:eastAsia="Times New Roman" w:hAnsi="Times New Roman" w:cs="Times New Roman"/>
+          <w:sz w:val="24"/>
+          <w:szCs w:val="24"/>
+        </w:rPr>
+      </w:pPr>
+      <w:proofErr w:type="spellStart"/>
+      <w:r>
+        <w:rPr>
+          <w:rFonts w:ascii="Times New Roman" w:eastAsia="Times New Roman" w:hAnsi="Times New Roman" w:cs="Times New Roman"/>
+          <w:sz w:val="24"/>
+          <w:szCs w:val="24"/>
+        </w:rPr>
+        <w:t>ip</w:t>
+      </w:r>
+      <w:proofErr w:type="spellEnd"/>
+      <w:r>
+        <w:rPr>
+          <w:rFonts w:ascii="Times New Roman" w:eastAsia="Times New Roman" w:hAnsi="Times New Roman" w:cs="Times New Roman"/>
+          <w:sz w:val="24"/>
+          <w:szCs w:val="24"/>
+        </w:rPr>
+        <w:t xml:space="preserve"> route 192.168.1.0 255.255.255.0 192.168.13.2 </w:t>
+      </w:r>
+    </w:p>
+    <w:p>
+      <w:pPr>
+        <w:spacing w:after="0" w:line="240" w:lineRule="auto"/>
+        <w:rPr>
+          <w:rFonts w:ascii="Times New Roman" w:eastAsia="Times New Roman" w:hAnsi="Times New Roman" w:cs="Times New Roman"/>
+          <w:sz w:val="24"/>
+          <w:szCs w:val="24"/>
+        </w:rPr>
+      </w:pPr>
+      <w:r>
+        <w:rPr>
+          <w:rFonts w:ascii="Times New Roman" w:eastAsia="Times New Roman" w:hAnsi="Times New Roman" w:cs="Times New Roman"/>
+          <w:sz w:val="24"/>
+          <w:szCs w:val="24"/>
+        </w:rPr>
+        <w:t>!</w:t>
+      </w:r>
+    </w:p>
+    <w:p>
+      <w:pPr>
+        <w:spacing w:after="0" w:line="240" w:lineRule="auto"/>
+        <w:rPr>
+          <w:rFonts w:ascii="Times New Roman" w:eastAsia="Times New Roman" w:hAnsi="Times New Roman" w:cs="Times New Roman"/>
+          <w:sz w:val="24"/>
+          <w:szCs w:val="24"/>
+        </w:rPr>
+      </w:pPr>
+      <w:proofErr w:type="spellStart"/>
+      <w:r>
+        <w:rPr>
+          <w:rFonts w:ascii="Times New Roman" w:eastAsia="Times New Roman" w:hAnsi="Times New Roman" w:cs="Times New Roman"/>
+          <w:sz w:val="24"/>
+          <w:szCs w:val="24"/>
+        </w:rPr>
+        <w:t>ip</w:t>
+      </w:r>
+      <w:proofErr w:type="spellEnd"/>
+      <w:r>
+        <w:rPr>
+          <w:rFonts w:ascii="Times New Roman" w:eastAsia="Times New Roman" w:hAnsi="Times New Roman" w:cs="Times New Roman"/>
+          <w:sz w:val="24"/>
+          <w:szCs w:val="24"/>
+        </w:rPr>
+        <w:t xml:space="preserve"> flow-export version 9</w:t>
+      </w:r>
+    </w:p>
+    <w:p>
+      <w:pPr>
+        <w:spacing w:after="0" w:line="240" w:lineRule="auto"/>
+        <w:rPr>
+          <w:rFonts w:ascii="Times New Roman" w:eastAsia="Times New Roman" w:hAnsi="Times New Roman" w:cs="Times New Roman"/>
+          <w:sz w:val="24"/>
+          <w:szCs w:val="24"/>
+        </w:rPr>
+      </w:pPr>
+      <w:r>
+        <w:rPr>
+          <w:rFonts w:ascii="Times New Roman" w:eastAsia="Times New Roman" w:hAnsi="Times New Roman" w:cs="Times New Roman"/>
+          <w:sz w:val="24"/>
+          <w:szCs w:val="24"/>
+        </w:rPr>
+        <w:t>!</w:t>
+      </w:r>
+    </w:p>
+    <w:p>
+      <w:pPr>
+        <w:spacing w:after="0" w:line="240" w:lineRule="auto"/>
+        <w:rPr>
+          <w:rFonts w:ascii="Times New Roman" w:eastAsia="Times New Roman" w:hAnsi="Times New Roman" w:cs="Times New Roman"/>
+          <w:sz w:val="24"/>
+          <w:szCs w:val="24"/>
+        </w:rPr>
+      </w:pPr>
+      <w:r>
+        <w:rPr>
+          <w:rFonts w:ascii="Times New Roman" w:eastAsia="Times New Roman" w:hAnsi="Times New Roman" w:cs="Times New Roman"/>
+          <w:sz w:val="24"/>
+          <w:szCs w:val="24"/>
+        </w:rPr>
+        <w:t>!</w:t>
+      </w:r>
+    </w:p>
+    <w:p>
+      <w:pPr>
+        <w:spacing w:after="0" w:line="240" w:lineRule="auto"/>
+        <w:rPr>
+          <w:rFonts w:ascii="Times New Roman" w:eastAsia="Times New Roman" w:hAnsi="Times New Roman" w:cs="Times New Roman"/>
+          <w:sz w:val="24"/>
+          <w:szCs w:val="24"/>
+        </w:rPr>
+      </w:pPr>
+      <w:r>
+        <w:rPr>
+          <w:rFonts w:ascii="Times New Roman" w:eastAsia="Times New Roman" w:hAnsi="Times New Roman" w:cs="Times New Roman"/>
+          <w:sz w:val="24"/>
+          <w:szCs w:val="24"/>
+        </w:rPr>
+        <w:t>!</w:t>
+      </w:r>
+    </w:p>
+    <w:p>
+      <w:pPr>
+        <w:spacing w:after="0" w:line="240" w:lineRule="auto"/>
+        <w:rPr>
+          <w:rFonts w:ascii="Times New Roman" w:eastAsia="Times New Roman" w:hAnsi="Times New Roman" w:cs="Times New Roman"/>
+          <w:sz w:val="24"/>
+          <w:szCs w:val="24"/>
+        </w:rPr>
+      </w:pPr>
+      <w:r>
+        <w:rPr>
+          <w:rFonts w:ascii="Times New Roman" w:eastAsia="Times New Roman" w:hAnsi="Times New Roman" w:cs="Times New Roman"/>
+          <w:sz w:val="24"/>
+          <w:szCs w:val="24"/>
+        </w:rPr>
+        <w:t xml:space="preserve">no </w:t>
+      </w:r>
+      <w:proofErr w:type="spellStart"/>
+      <w:r>
+        <w:rPr>
+          <w:rFonts w:ascii="Times New Roman" w:eastAsia="Times New Roman" w:hAnsi="Times New Roman" w:cs="Times New Roman"/>
+          <w:sz w:val="24"/>
+          <w:szCs w:val="24"/>
+        </w:rPr>
+        <w:t>cdp</w:t>
+      </w:r>
+      <w:proofErr w:type="spellEnd"/>
+      <w:r>
+        <w:rPr>
+          <w:rFonts w:ascii="Times New Roman" w:eastAsia="Times New Roman" w:hAnsi="Times New Roman" w:cs="Times New Roman"/>
+          <w:sz w:val="24"/>
+          <w:szCs w:val="24"/>
+        </w:rPr>
+        <w:t xml:space="preserve"> run</w:t>
+      </w:r>
+    </w:p>
+    <w:p>
+      <w:pPr>
+        <w:spacing w:after="0" w:line="240" w:lineRule="auto"/>
+        <w:rPr>
+          <w:rFonts w:ascii="Times New Roman" w:eastAsia="Times New Roman" w:hAnsi="Times New Roman" w:cs="Times New Roman"/>
+          <w:sz w:val="24"/>
+          <w:szCs w:val="24"/>
+        </w:rPr>
+      </w:pPr>
+      <w:r>
+        <w:rPr>
+          <w:rFonts w:ascii="Times New Roman" w:eastAsia="Times New Roman" w:hAnsi="Times New Roman" w:cs="Times New Roman"/>
+          <w:sz w:val="24"/>
+          <w:szCs w:val="24"/>
+        </w:rPr>
+        <w:t>!</w:t>
+      </w:r>
+    </w:p>
+    <w:p>
+      <w:pPr>
+        <w:spacing w:after="0" w:line="240" w:lineRule="auto"/>
+        <w:rPr>
+          <w:rFonts w:ascii="Times New Roman" w:eastAsia="Times New Roman" w:hAnsi="Times New Roman" w:cs="Times New Roman"/>
+          <w:sz w:val="24"/>
+          <w:szCs w:val="24"/>
+        </w:rPr>
+      </w:pPr>
+      <w:r>
+        <w:rPr>
+          <w:rFonts w:ascii="Times New Roman" w:eastAsia="Times New Roman" w:hAnsi="Times New Roman" w:cs="Times New Roman"/>
+          <w:sz w:val="24"/>
+          <w:szCs w:val="24"/>
+        </w:rPr>
+        <w:t>!</w:t>
+      </w:r>
+    </w:p>
+    <w:p>
+      <w:pPr>
+        <w:spacing w:after="0" w:line="240" w:lineRule="auto"/>
+        <w:rPr>
+          <w:rFonts w:ascii="Times New Roman" w:eastAsia="Times New Roman" w:hAnsi="Times New Roman" w:cs="Times New Roman"/>
+          <w:sz w:val="24"/>
+          <w:szCs w:val="24"/>
+        </w:rPr>
+      </w:pPr>
+      <w:r>
+        <w:rPr>
+          <w:rFonts w:ascii="Times New Roman" w:eastAsia="Times New Roman" w:hAnsi="Times New Roman" w:cs="Times New Roman"/>
+          <w:sz w:val="24"/>
+          <w:szCs w:val="24"/>
+        </w:rPr>
+        <w:t>!</w:t>
+      </w:r>
+    </w:p>
+    <w:p>
+      <w:pPr>
+        <w:spacing w:after="0" w:line="240" w:lineRule="auto"/>
+        <w:rPr>
+          <w:rFonts w:ascii="Times New Roman" w:eastAsia="Times New Roman" w:hAnsi="Times New Roman" w:cs="Times New Roman"/>
+          <w:sz w:val="24"/>
+          <w:szCs w:val="24"/>
+        </w:rPr>
+      </w:pPr>
+      <w:r>
+        <w:rPr>
+          <w:rFonts w:ascii="Times New Roman" w:eastAsia="Times New Roman" w:hAnsi="Times New Roman" w:cs="Times New Roman"/>
+          <w:sz w:val="24"/>
+          <w:szCs w:val="24"/>
+        </w:rPr>
+        <w:t>!</w:t>
+      </w:r>
+    </w:p>
+    <w:p>
+      <w:pPr>
+        <w:spacing w:after="0" w:line="240" w:lineRule="auto"/>
+        <w:rPr>
+          <w:rFonts w:ascii="Times New Roman" w:eastAsia="Times New Roman" w:hAnsi="Times New Roman" w:cs="Times New Roman"/>
+          <w:sz w:val="24"/>
+          <w:szCs w:val="24"/>
+        </w:rPr>
+      </w:pPr>
+      <w:r>
+        <w:rPr>
+          <w:rFonts w:ascii="Times New Roman" w:eastAsia="Times New Roman" w:hAnsi="Times New Roman" w:cs="Times New Roman"/>
+          <w:sz w:val="24"/>
+          <w:szCs w:val="24"/>
+        </w:rPr>
+        <w:t>!</w:t>
+      </w:r>
+    </w:p>
+    <w:p>
+      <w:pPr>
+        <w:spacing w:after="0" w:line="240" w:lineRule="auto"/>
+        <w:rPr>
+          <w:rFonts w:ascii="Times New Roman" w:eastAsia="Times New Roman" w:hAnsi="Times New Roman" w:cs="Times New Roman"/>
+          <w:sz w:val="24"/>
+          <w:szCs w:val="24"/>
+        </w:rPr>
+      </w:pPr>
+      <w:r>
+        <w:rPr>
+          <w:rFonts w:ascii="Times New Roman" w:eastAsia="Times New Roman" w:hAnsi="Times New Roman" w:cs="Times New Roman"/>
+          <w:sz w:val="24"/>
+          <w:szCs w:val="24"/>
+        </w:rPr>
+        <w:t>line con 0</w:t>
+      </w:r>
+    </w:p>
+    <w:p>
+      <w:pPr>
+        <w:spacing w:after="0" w:line="240" w:lineRule="auto"/>
+        <w:rPr>
+          <w:rFonts w:ascii="Times New Roman" w:eastAsia="Times New Roman" w:hAnsi="Times New Roman" w:cs="Times New Roman"/>
+          <w:sz w:val="24"/>
+          <w:szCs w:val="24"/>
+        </w:rPr>
+      </w:pPr>
+      <w:r>
+        <w:rPr>
+          <w:rFonts w:ascii="Times New Roman" w:eastAsia="Times New Roman" w:hAnsi="Times New Roman" w:cs="Times New Roman"/>
+          <w:sz w:val="24"/>
+          <w:szCs w:val="24"/>
+        </w:rPr>
+        <w:t>!</w:t>
+      </w:r>
+    </w:p>
+    <w:p>
+      <w:pPr>
+        <w:spacing w:after="0" w:line="240" w:lineRule="auto"/>
+        <w:rPr>
+          <w:rFonts w:ascii="Times New Roman" w:eastAsia="Times New Roman" w:hAnsi="Times New Roman" w:cs="Times New Roman"/>
+          <w:sz w:val="24"/>
+          <w:szCs w:val="24"/>
+        </w:rPr>
+      </w:pPr>
+      <w:r>
+        <w:rPr>
+          <w:rFonts w:ascii="Times New Roman" w:eastAsia="Times New Roman" w:hAnsi="Times New Roman" w:cs="Times New Roman"/>
+          <w:sz w:val="24"/>
+          <w:szCs w:val="24"/>
+        </w:rPr>
+        <w:t>line aux 0</w:t>
+      </w:r>
+    </w:p>
+    <w:p>
+      <w:pPr>
+        <w:spacing w:after="0" w:line="240" w:lineRule="auto"/>
+        <w:rPr>
+          <w:rFonts w:ascii="Times New Roman" w:eastAsia="Times New Roman" w:hAnsi="Times New Roman" w:cs="Times New Roman"/>
+          <w:sz w:val="24"/>
+          <w:szCs w:val="24"/>
+        </w:rPr>
+      </w:pPr>
+      <w:r>
+        <w:rPr>
+          <w:rFonts w:ascii="Times New Roman" w:eastAsia="Times New Roman" w:hAnsi="Times New Roman" w:cs="Times New Roman"/>
+          <w:sz w:val="24"/>
+          <w:szCs w:val="24"/>
+        </w:rPr>
+        <w:t>!</w:t>
+      </w:r>
+    </w:p>
+    <w:p>
+      <w:pPr>
+        <w:spacing w:after="0" w:line="240" w:lineRule="auto"/>
+        <w:rPr>
+          <w:rFonts w:ascii="Times New Roman" w:eastAsia="Times New Roman" w:hAnsi="Times New Roman" w:cs="Times New Roman"/>
+          <w:sz w:val="24"/>
+          <w:szCs w:val="24"/>
+        </w:rPr>
+      </w:pPr>
+      <w:r>
+        <w:rPr>
+          <w:rFonts w:ascii="Times New Roman" w:eastAsia="Times New Roman" w:hAnsi="Times New Roman" w:cs="Times New Roman"/>
+          <w:sz w:val="24"/>
+          <w:szCs w:val="24"/>
+        </w:rPr>
+        <w:t xml:space="preserve">line </w:t>
+      </w:r>
+      <w:proofErr w:type="spellStart"/>
+      <w:r>
+        <w:rPr>
+          <w:rFonts w:ascii="Times New Roman" w:eastAsia="Times New Roman" w:hAnsi="Times New Roman" w:cs="Times New Roman"/>
+          <w:sz w:val="24"/>
+          <w:szCs w:val="24"/>
+        </w:rPr>
+        <w:t>vty</w:t>
+      </w:r>
+      <w:proofErr w:type="spellEnd"/>
+      <w:r>
+        <w:rPr>
+          <w:rFonts w:ascii="Times New Roman" w:eastAsia="Times New Roman" w:hAnsi="Times New Roman" w:cs="Times New Roman"/>
+          <w:sz w:val="24"/>
+          <w:szCs w:val="24"/>
+        </w:rPr>
+        <w:t xml:space="preserve"> 0 4</w:t>
+      </w:r>
+    </w:p>
+    <w:p>
+      <w:pPr>
+        <w:spacing w:after="0" w:line="240" w:lineRule="auto"/>
+        <w:rPr>
+          <w:rFonts w:ascii="Times New Roman" w:eastAsia="Times New Roman" w:hAnsi="Times New Roman" w:cs="Times New Roman"/>
+          <w:sz w:val="24"/>
+          <w:szCs w:val="24"/>
+        </w:rPr>
+      </w:pPr>
+      <w:r>
+        <w:rPr>
+          <w:rFonts w:ascii="Times New Roman" w:eastAsia="Times New Roman" w:hAnsi="Times New Roman" w:cs="Times New Roman"/>
+          <w:sz w:val="24"/>
+          <w:szCs w:val="24"/>
+        </w:rPr>
+        <w:t>login</w:t>
+      </w:r>
+    </w:p>
+    <w:p>
+      <w:pPr>
+        <w:spacing w:after="0" w:line="240" w:lineRule="auto"/>
+        <w:rPr>
+          <w:rFonts w:ascii="Times New Roman" w:eastAsia="Times New Roman" w:hAnsi="Times New Roman" w:cs="Times New Roman"/>
+          <w:sz w:val="24"/>
+          <w:szCs w:val="24"/>
+        </w:rPr>
+      </w:pPr>
+      <w:r>
+        <w:rPr>
+          <w:rFonts w:ascii="Times New Roman" w:eastAsia="Times New Roman" w:hAnsi="Times New Roman" w:cs="Times New Roman"/>
+          <w:sz w:val="24"/>
+          <w:szCs w:val="24"/>
+        </w:rPr>
+        <w:t>!</w:t>
+      </w:r>
+    </w:p>
+    <w:p>
+      <w:pPr>
+        <w:spacing w:after="0" w:line="240" w:lineRule="auto"/>
+        <w:rPr>
+          <w:rFonts w:ascii="Times New Roman" w:eastAsia="Times New Roman" w:hAnsi="Times New Roman" w:cs="Times New Roman"/>
+          <w:sz w:val="24"/>
+          <w:szCs w:val="24"/>
+        </w:rPr>
+      </w:pPr>
+      <w:r>
+        <w:rPr>
+          <w:rFonts w:ascii="Times New Roman" w:eastAsia="Times New Roman" w:hAnsi="Times New Roman" w:cs="Times New Roman"/>
+          <w:sz w:val="24"/>
+          <w:szCs w:val="24"/>
+        </w:rPr>
+        <w:t>!</w:t>
+      </w:r>
+    </w:p>
+    <w:p>
+      <w:pPr>
+        <w:spacing w:after="0" w:line="240" w:lineRule="auto"/>
+        <w:rPr>
+          <w:rFonts w:ascii="Times New Roman" w:eastAsia="Times New Roman" w:hAnsi="Times New Roman" w:cs="Times New Roman"/>
+          <w:sz w:val="24"/>
+          <w:szCs w:val="24"/>
+        </w:rPr>
+      </w:pPr>
+      <w:r>
+        <w:rPr>
+          <w:rFonts w:ascii="Times New Roman" w:eastAsia="Times New Roman" w:hAnsi="Times New Roman" w:cs="Times New Roman"/>
+          <w:sz w:val="24"/>
+          <w:szCs w:val="24"/>
+        </w:rPr>
+        <w:t>!</w:t>
+      </w:r>
+    </w:p>
+    <w:p>
+      <w:r>
+        <w:rPr>
+          <w:rFonts w:ascii="Times New Roman" w:eastAsia="Times New Roman" w:hAnsi="Times New Roman" w:cs="Times New Roman"/>
+          <w:sz w:val="24"/>
+          <w:szCs w:val="24"/>
+        </w:rPr>
+        <w:t>end</w:t>
+      </w:r>
+    </w:p>
     <w:sectPr>
       <w:pgSz w:w="12240" w:h="15840"/>
       <w:pgMar w:top="1440" w:right="1440" w:bottom="1440" w:left="1440" w:header="720" w:footer="720" w:gutter="0"/>
@@ -1037,6 +2784,22 @@
     <w:semiHidden/>
     <w:unhideWhenUsed/>
   </w:style>
+  <w:style w:type="paragraph" w:styleId="NormalWeb">
+    <w:name w:val="Normal (Web)"/>
+    <w:basedOn w:val="Normal"/>
+    <w:uiPriority w:val="99"/>
+    <w:semiHidden/>
+    <w:unhideWhenUsed/>
+    <w:rsid w:val="002803EB"/>
+    <w:pPr>
+      <w:spacing w:before="100" w:beforeAutospacing="1" w:after="100" w:afterAutospacing="1" w:line="240" w:lineRule="auto"/>
+    </w:pPr>
+    <w:rPr>
+      <w:rFonts w:ascii="Times New Roman" w:eastAsia="Times New Roman" w:hAnsi="Times New Roman" w:cs="Times New Roman"/>
+      <w:sz w:val="24"/>
+      <w:szCs w:val="24"/>
+    </w:rPr>
+  </w:style>
 </w:styles>
 </file>
 

</xml_diff>